<commit_message>
detail of winning prize distribution
</commit_message>
<xml_diff>
--- a/Document/Fall 2023_CS619_8925.docx
+++ b/Document/Fall 2023_CS619_8925.docx
@@ -171,7 +171,6 @@
         <w:t>Daily Winner Selection:</w:t>
       </w:r>
     </w:p>
-    <w:p/>
     <w:p>
       <w:r>
         <w:t>The system will randomly select a winner each day from the pool of participants.</w:t>
@@ -256,7 +255,18 @@
           <w:sz w:val="20"/>
           <w:szCs w:val="20"/>
         </w:rPr>
-        <w:t>In financial terms, a monthly return refers to the profit or gain an investor earns on an investment within a month. It represents the percentage increase or decrease in the value of an investment over the course of a single month. The formula to calculate the monthly return is:</w:t>
+        <w:t>In financial terms, a monthly return refers to the profit or gain an investor earns on an investment within a month. It represents the percentage increase or decrease in the value of an investment ov</w:t>
+      </w:r>
+      <w:bookmarkStart w:id="0" w:name="_GoBack"/>
+      <w:bookmarkEnd w:id="0"/>
+      <w:r>
+        <w:rPr>
+          <w:rFonts w:asciiTheme="majorHAnsi" w:eastAsia="Times New Roman" w:hAnsiTheme="majorHAnsi" w:cs="Segoe UI"/>
+          <w:color w:val="D1D5DB"/>
+          <w:sz w:val="20"/>
+          <w:szCs w:val="20"/>
+        </w:rPr>
+        <w:t>er the course of a single month. The formula to calculate the monthly return is:</w:t>
       </w:r>
     </w:p>
     <w:p>
@@ -284,19 +294,7 @@
           <w:szCs w:val="20"/>
           <w:bdr w:val="none" w:sz="0" w:space="0" w:color="auto" w:frame="1"/>
         </w:rPr>
-        <w:t>Monthly Return=(End Value−Start ValueStart Va</w:t>
-      </w:r>
-      <w:bookmarkStart w:id="0" w:name="_GoBack"/>
-      <w:bookmarkEnd w:id="0"/>
-      <w:r>
-        <w:rPr>
-          <w:rFonts w:asciiTheme="majorHAnsi" w:eastAsia="Times New Roman" w:hAnsiTheme="majorHAnsi"/>
-          <w:color w:val="D1D5DB"/>
-          <w:sz w:val="20"/>
-          <w:szCs w:val="20"/>
-          <w:bdr w:val="none" w:sz="0" w:space="0" w:color="auto" w:frame="1"/>
-        </w:rPr>
-        <w:t>lue)×100%</w:t>
+        <w:t>Monthly Return=(End Value−Start ValueStart Value)×100%</w:t>
       </w:r>
       <w:r>
         <w:rPr>

</xml_diff>